<commit_message>
article draft doc added
</commit_message>
<xml_diff>
--- a/assets/img/learn/OurthritisLearn_master.docx
+++ b/assets/img/learn/OurthritisLearn_master.docx
@@ -20,7 +20,1064 @@
           <w:sz w:val="20"/>
           <w:szCs w:val="20"/>
         </w:rPr>
-        <w:t>Planned contents.</w:t>
+        <w:t xml:space="preserve">To include in each </w:t>
+      </w:r>
+      <w:r>
+        <w:rPr>
+          <w:sz w:val="20"/>
+          <w:szCs w:val="20"/>
+        </w:rPr>
+        <w:t>article:</w:t>
+      </w:r>
+    </w:p>
+    <w:p>
+      <w:pPr>
+        <w:pStyle w:val="ListParagraph"/>
+        <w:numPr>
+          <w:ilvl w:val="0"/>
+          <w:numId w:val="2"/>
+        </w:numPr>
+        <w:rPr>
+          <w:sz w:val="20"/>
+          <w:szCs w:val="20"/>
+        </w:rPr>
+      </w:pPr>
+      <w:r>
+        <w:rPr>
+          <w:sz w:val="20"/>
+          <w:szCs w:val="20"/>
+        </w:rPr>
+        <w:t>Heading</w:t>
+      </w:r>
+    </w:p>
+    <w:p>
+      <w:pPr>
+        <w:pStyle w:val="ListParagraph"/>
+        <w:numPr>
+          <w:ilvl w:val="0"/>
+          <w:numId w:val="2"/>
+        </w:numPr>
+        <w:rPr>
+          <w:sz w:val="20"/>
+          <w:szCs w:val="20"/>
+        </w:rPr>
+      </w:pPr>
+      <w:r>
+        <w:rPr>
+          <w:sz w:val="20"/>
+          <w:szCs w:val="20"/>
+        </w:rPr>
+        <w:t>Sub-heading</w:t>
+      </w:r>
+    </w:p>
+    <w:p>
+      <w:pPr>
+        <w:pStyle w:val="ListParagraph"/>
+        <w:numPr>
+          <w:ilvl w:val="0"/>
+          <w:numId w:val="2"/>
+        </w:numPr>
+        <w:rPr>
+          <w:sz w:val="20"/>
+          <w:szCs w:val="20"/>
+        </w:rPr>
+      </w:pPr>
+      <w:r>
+        <w:rPr>
+          <w:sz w:val="20"/>
+          <w:szCs w:val="20"/>
+        </w:rPr>
+        <w:t>Keywords</w:t>
+      </w:r>
+    </w:p>
+    <w:p>
+      <w:pPr>
+        <w:pStyle w:val="ListParagraph"/>
+        <w:numPr>
+          <w:ilvl w:val="0"/>
+          <w:numId w:val="2"/>
+        </w:numPr>
+        <w:rPr>
+          <w:sz w:val="20"/>
+          <w:szCs w:val="20"/>
+        </w:rPr>
+      </w:pPr>
+      <w:r>
+        <w:rPr>
+          <w:sz w:val="20"/>
+          <w:szCs w:val="20"/>
+        </w:rPr>
+        <w:t>Article body</w:t>
+      </w:r>
+    </w:p>
+    <w:p>
+      <w:pPr>
+        <w:pStyle w:val="ListParagraph"/>
+        <w:numPr>
+          <w:ilvl w:val="0"/>
+          <w:numId w:val="2"/>
+        </w:numPr>
+        <w:rPr>
+          <w:sz w:val="20"/>
+          <w:szCs w:val="20"/>
+        </w:rPr>
+      </w:pPr>
+      <w:r>
+        <w:rPr>
+          <w:sz w:val="20"/>
+          <w:szCs w:val="20"/>
+        </w:rPr>
+        <w:t>References</w:t>
+      </w:r>
+    </w:p>
+    <w:p>
+      <w:pPr>
+        <w:pStyle w:val="ListParagraph"/>
+        <w:numPr>
+          <w:ilvl w:val="0"/>
+          <w:numId w:val="2"/>
+        </w:numPr>
+        <w:rPr>
+          <w:sz w:val="20"/>
+          <w:szCs w:val="20"/>
+        </w:rPr>
+      </w:pPr>
+      <w:r>
+        <w:rPr>
+          <w:sz w:val="20"/>
+          <w:szCs w:val="20"/>
+        </w:rPr>
+        <w:t>External links to relevant resources</w:t>
+      </w:r>
+    </w:p>
+    <w:p>
+      <w:pPr>
+        <w:rPr>
+          <w:sz w:val="20"/>
+          <w:szCs w:val="20"/>
+        </w:rPr>
+      </w:pPr>
+    </w:p>
+    <w:p>
+      <w:pPr>
+        <w:rPr>
+          <w:sz w:val="20"/>
+          <w:szCs w:val="20"/>
+        </w:rPr>
+      </w:pPr>
+    </w:p>
+    <w:p>
+      <w:pPr>
+        <w:rPr>
+          <w:sz w:val="20"/>
+          <w:szCs w:val="20"/>
+        </w:rPr>
+      </w:pPr>
+      <w:r>
+        <w:rPr>
+          <w:sz w:val="20"/>
+          <w:szCs w:val="20"/>
+        </w:rPr>
+        <w:t>Proposed headings with subheadings</w:t>
+      </w:r>
+    </w:p>
+    <w:p>
+      <w:pPr>
+        <w:rPr>
+          <w:sz w:val="20"/>
+          <w:szCs w:val="20"/>
+        </w:rPr>
+      </w:pPr>
+    </w:p>
+    <w:p>
+      <w:pPr>
+        <w:pStyle w:val="ListParagraph"/>
+        <w:numPr>
+          <w:ilvl w:val="0"/>
+          <w:numId w:val="1"/>
+        </w:numPr>
+        <w:rPr>
+          <w:sz w:val="20"/>
+          <w:szCs w:val="20"/>
+        </w:rPr>
+      </w:pPr>
+      <w:r>
+        <w:rPr>
+          <w:sz w:val="20"/>
+          <w:szCs w:val="20"/>
+        </w:rPr>
+        <w:t>Introduction</w:t>
+      </w:r>
+    </w:p>
+    <w:p>
+      <w:pPr>
+        <w:pStyle w:val="ListParagraph"/>
+        <w:numPr>
+          <w:ilvl w:val="1"/>
+          <w:numId w:val="1"/>
+        </w:numPr>
+        <w:rPr>
+          <w:sz w:val="20"/>
+          <w:szCs w:val="20"/>
+        </w:rPr>
+      </w:pPr>
+      <w:r>
+        <w:rPr>
+          <w:sz w:val="20"/>
+          <w:szCs w:val="20"/>
+        </w:rPr>
+        <w:t>Ourthritis Learn</w:t>
+      </w:r>
+    </w:p>
+    <w:p>
+      <w:pPr>
+        <w:pStyle w:val="ListParagraph"/>
+        <w:numPr>
+          <w:ilvl w:val="1"/>
+          <w:numId w:val="1"/>
+        </w:numPr>
+        <w:rPr>
+          <w:sz w:val="20"/>
+          <w:szCs w:val="20"/>
+        </w:rPr>
+      </w:pPr>
+      <w:r>
+        <w:rPr>
+          <w:i/>
+          <w:iCs/>
+          <w:sz w:val="20"/>
+          <w:szCs w:val="20"/>
+        </w:rPr>
+        <w:t>Include link-tree to all following articles</w:t>
+      </w:r>
+    </w:p>
+    <w:p>
+      <w:pPr>
+        <w:pStyle w:val="ListParagraph"/>
+        <w:numPr>
+          <w:ilvl w:val="0"/>
+          <w:numId w:val="1"/>
+        </w:numPr>
+        <w:rPr>
+          <w:sz w:val="20"/>
+          <w:szCs w:val="20"/>
+        </w:rPr>
+      </w:pPr>
+      <w:r>
+        <w:rPr>
+          <w:sz w:val="20"/>
+          <w:szCs w:val="20"/>
+        </w:rPr>
+        <w:t>Immunity</w:t>
+      </w:r>
+    </w:p>
+    <w:p>
+      <w:pPr>
+        <w:pStyle w:val="ListParagraph"/>
+        <w:numPr>
+          <w:ilvl w:val="1"/>
+          <w:numId w:val="1"/>
+        </w:numPr>
+        <w:rPr>
+          <w:sz w:val="20"/>
+          <w:szCs w:val="20"/>
+        </w:rPr>
+      </w:pPr>
+      <w:r>
+        <w:rPr>
+          <w:sz w:val="20"/>
+          <w:szCs w:val="20"/>
+        </w:rPr>
+        <w:t>General overview of immune system</w:t>
+      </w:r>
+    </w:p>
+    <w:p>
+      <w:pPr>
+        <w:pStyle w:val="ListParagraph"/>
+        <w:numPr>
+          <w:ilvl w:val="1"/>
+          <w:numId w:val="1"/>
+        </w:numPr>
+        <w:rPr>
+          <w:sz w:val="20"/>
+          <w:szCs w:val="20"/>
+        </w:rPr>
+      </w:pPr>
+    </w:p>
+    <w:p>
+      <w:pPr>
+        <w:pStyle w:val="ListParagraph"/>
+        <w:numPr>
+          <w:ilvl w:val="0"/>
+          <w:numId w:val="1"/>
+        </w:numPr>
+        <w:rPr>
+          <w:sz w:val="20"/>
+          <w:szCs w:val="20"/>
+        </w:rPr>
+      </w:pPr>
+      <w:r>
+        <w:rPr>
+          <w:sz w:val="20"/>
+          <w:szCs w:val="20"/>
+        </w:rPr>
+        <w:t>Autoimmunity</w:t>
+      </w:r>
+    </w:p>
+    <w:p>
+      <w:pPr>
+        <w:pStyle w:val="ListParagraph"/>
+        <w:numPr>
+          <w:ilvl w:val="1"/>
+          <w:numId w:val="1"/>
+        </w:numPr>
+        <w:rPr>
+          <w:sz w:val="20"/>
+          <w:szCs w:val="20"/>
+        </w:rPr>
+      </w:pPr>
+      <w:r>
+        <w:rPr>
+          <w:sz w:val="20"/>
+          <w:szCs w:val="20"/>
+        </w:rPr>
+        <w:t>What is autoimmunity</w:t>
+      </w:r>
+    </w:p>
+    <w:p>
+      <w:pPr>
+        <w:pStyle w:val="ListParagraph"/>
+        <w:numPr>
+          <w:ilvl w:val="1"/>
+          <w:numId w:val="1"/>
+        </w:numPr>
+        <w:rPr>
+          <w:sz w:val="20"/>
+          <w:szCs w:val="20"/>
+        </w:rPr>
+      </w:pPr>
+      <w:r>
+        <w:rPr>
+          <w:sz w:val="20"/>
+          <w:szCs w:val="20"/>
+        </w:rPr>
+        <w:t>What causes autoimmunity</w:t>
+      </w:r>
+    </w:p>
+    <w:p>
+      <w:pPr>
+        <w:pStyle w:val="ListParagraph"/>
+        <w:numPr>
+          <w:ilvl w:val="1"/>
+          <w:numId w:val="1"/>
+        </w:numPr>
+        <w:rPr>
+          <w:sz w:val="20"/>
+          <w:szCs w:val="20"/>
+        </w:rPr>
+      </w:pPr>
+      <w:r>
+        <w:rPr>
+          <w:sz w:val="20"/>
+          <w:szCs w:val="20"/>
+        </w:rPr>
+        <w:t>What does autoimmunity do (inflammation and damage)</w:t>
+      </w:r>
+    </w:p>
+    <w:p>
+      <w:pPr>
+        <w:pStyle w:val="ListParagraph"/>
+        <w:numPr>
+          <w:ilvl w:val="0"/>
+          <w:numId w:val="1"/>
+        </w:numPr>
+        <w:rPr>
+          <w:sz w:val="20"/>
+          <w:szCs w:val="20"/>
+        </w:rPr>
+      </w:pPr>
+      <w:r>
+        <w:rPr>
+          <w:sz w:val="20"/>
+          <w:szCs w:val="20"/>
+        </w:rPr>
+        <w:t>Inflammation</w:t>
+      </w:r>
+    </w:p>
+    <w:p>
+      <w:pPr>
+        <w:pStyle w:val="ListParagraph"/>
+        <w:numPr>
+          <w:ilvl w:val="1"/>
+          <w:numId w:val="1"/>
+        </w:numPr>
+        <w:rPr>
+          <w:sz w:val="20"/>
+          <w:szCs w:val="20"/>
+        </w:rPr>
+      </w:pPr>
+      <w:r>
+        <w:rPr>
+          <w:sz w:val="20"/>
+          <w:szCs w:val="20"/>
+        </w:rPr>
+        <w:t>What is inflammation</w:t>
+      </w:r>
+    </w:p>
+    <w:p>
+      <w:pPr>
+        <w:pStyle w:val="ListParagraph"/>
+        <w:numPr>
+          <w:ilvl w:val="1"/>
+          <w:numId w:val="1"/>
+        </w:numPr>
+        <w:rPr>
+          <w:sz w:val="20"/>
+          <w:szCs w:val="20"/>
+        </w:rPr>
+      </w:pPr>
+      <w:r>
+        <w:rPr>
+          <w:sz w:val="20"/>
+          <w:szCs w:val="20"/>
+        </w:rPr>
+        <w:t>What causes inflammation</w:t>
+      </w:r>
+    </w:p>
+    <w:p>
+      <w:pPr>
+        <w:pStyle w:val="ListParagraph"/>
+        <w:numPr>
+          <w:ilvl w:val="1"/>
+          <w:numId w:val="1"/>
+        </w:numPr>
+        <w:rPr>
+          <w:sz w:val="20"/>
+          <w:szCs w:val="20"/>
+        </w:rPr>
+      </w:pPr>
+      <w:r>
+        <w:rPr>
+          <w:sz w:val="20"/>
+          <w:szCs w:val="20"/>
+        </w:rPr>
+        <w:t>‘Good’ v ‘bad’ inflammation</w:t>
+      </w:r>
+    </w:p>
+    <w:p>
+      <w:pPr>
+        <w:pStyle w:val="ListParagraph"/>
+        <w:numPr>
+          <w:ilvl w:val="1"/>
+          <w:numId w:val="1"/>
+        </w:numPr>
+        <w:rPr>
+          <w:sz w:val="20"/>
+          <w:szCs w:val="20"/>
+        </w:rPr>
+      </w:pPr>
+      <w:r>
+        <w:rPr>
+          <w:sz w:val="20"/>
+          <w:szCs w:val="20"/>
+        </w:rPr>
+        <w:t>What does inflammation cause</w:t>
+      </w:r>
+    </w:p>
+    <w:p>
+      <w:pPr>
+        <w:pStyle w:val="ListParagraph"/>
+        <w:numPr>
+          <w:ilvl w:val="0"/>
+          <w:numId w:val="1"/>
+        </w:numPr>
+        <w:rPr>
+          <w:sz w:val="20"/>
+          <w:szCs w:val="20"/>
+        </w:rPr>
+      </w:pPr>
+      <w:r>
+        <w:rPr>
+          <w:sz w:val="20"/>
+          <w:szCs w:val="20"/>
+        </w:rPr>
+        <w:t xml:space="preserve">Arthritis </w:t>
+      </w:r>
+      <w:r>
+        <w:rPr>
+          <w:sz w:val="20"/>
+          <w:szCs w:val="20"/>
+        </w:rPr>
+        <w:t>–</w:t>
+      </w:r>
+      <w:r>
+        <w:rPr>
+          <w:sz w:val="20"/>
+          <w:szCs w:val="20"/>
+        </w:rPr>
+        <w:t xml:space="preserve"> general</w:t>
+      </w:r>
+    </w:p>
+    <w:p>
+      <w:pPr>
+        <w:pStyle w:val="ListParagraph"/>
+        <w:numPr>
+          <w:ilvl w:val="1"/>
+          <w:numId w:val="1"/>
+        </w:numPr>
+        <w:rPr>
+          <w:sz w:val="20"/>
+          <w:szCs w:val="20"/>
+        </w:rPr>
+      </w:pPr>
+      <w:r>
+        <w:rPr>
+          <w:sz w:val="20"/>
+          <w:szCs w:val="20"/>
+        </w:rPr>
+        <w:t>What is arthritis generally</w:t>
+      </w:r>
+    </w:p>
+    <w:p>
+      <w:pPr>
+        <w:pStyle w:val="ListParagraph"/>
+        <w:numPr>
+          <w:ilvl w:val="1"/>
+          <w:numId w:val="1"/>
+        </w:numPr>
+        <w:rPr>
+          <w:sz w:val="20"/>
+          <w:szCs w:val="20"/>
+        </w:rPr>
+      </w:pPr>
+      <w:r>
+        <w:rPr>
+          <w:sz w:val="20"/>
+          <w:szCs w:val="20"/>
+        </w:rPr>
+        <w:t>General symptoms of arthritis</w:t>
+      </w:r>
+    </w:p>
+    <w:p>
+      <w:pPr>
+        <w:pStyle w:val="ListParagraph"/>
+        <w:numPr>
+          <w:ilvl w:val="1"/>
+          <w:numId w:val="1"/>
+        </w:numPr>
+        <w:rPr>
+          <w:sz w:val="20"/>
+          <w:szCs w:val="20"/>
+        </w:rPr>
+      </w:pPr>
+      <w:r>
+        <w:rPr>
+          <w:sz w:val="20"/>
+          <w:szCs w:val="20"/>
+        </w:rPr>
+        <w:t>Types of arthritis – names just</w:t>
+      </w:r>
+    </w:p>
+    <w:p>
+      <w:pPr>
+        <w:pStyle w:val="ListParagraph"/>
+        <w:numPr>
+          <w:ilvl w:val="0"/>
+          <w:numId w:val="1"/>
+        </w:numPr>
+        <w:rPr>
+          <w:sz w:val="20"/>
+          <w:szCs w:val="20"/>
+        </w:rPr>
+      </w:pPr>
+      <w:r>
+        <w:rPr>
+          <w:sz w:val="20"/>
+          <w:szCs w:val="20"/>
+        </w:rPr>
+        <w:t>Psoriatic Arthritis</w:t>
+      </w:r>
+    </w:p>
+    <w:p>
+      <w:pPr>
+        <w:pStyle w:val="ListParagraph"/>
+        <w:numPr>
+          <w:ilvl w:val="1"/>
+          <w:numId w:val="1"/>
+        </w:numPr>
+        <w:rPr>
+          <w:sz w:val="20"/>
+          <w:szCs w:val="20"/>
+        </w:rPr>
+      </w:pPr>
+      <w:r>
+        <w:rPr>
+          <w:sz w:val="20"/>
+          <w:szCs w:val="20"/>
+        </w:rPr>
+        <w:t>What is Psoriasis</w:t>
+      </w:r>
+    </w:p>
+    <w:p>
+      <w:pPr>
+        <w:pStyle w:val="ListParagraph"/>
+        <w:numPr>
+          <w:ilvl w:val="1"/>
+          <w:numId w:val="1"/>
+        </w:numPr>
+        <w:rPr>
+          <w:sz w:val="20"/>
+          <w:szCs w:val="20"/>
+        </w:rPr>
+      </w:pPr>
+      <w:r>
+        <w:rPr>
+          <w:sz w:val="20"/>
+          <w:szCs w:val="20"/>
+        </w:rPr>
+        <w:t>Causes of psoriasis</w:t>
+      </w:r>
+    </w:p>
+    <w:p>
+      <w:pPr>
+        <w:pStyle w:val="ListParagraph"/>
+        <w:numPr>
+          <w:ilvl w:val="1"/>
+          <w:numId w:val="1"/>
+        </w:numPr>
+        <w:rPr>
+          <w:sz w:val="20"/>
+          <w:szCs w:val="20"/>
+        </w:rPr>
+      </w:pPr>
+      <w:r>
+        <w:rPr>
+          <w:sz w:val="20"/>
+          <w:szCs w:val="20"/>
+        </w:rPr>
+        <w:t>Figures on psoriasis sufferers</w:t>
+      </w:r>
+    </w:p>
+    <w:p>
+      <w:pPr>
+        <w:pStyle w:val="ListParagraph"/>
+        <w:numPr>
+          <w:ilvl w:val="1"/>
+          <w:numId w:val="1"/>
+        </w:numPr>
+        <w:rPr>
+          <w:sz w:val="20"/>
+          <w:szCs w:val="20"/>
+        </w:rPr>
+      </w:pPr>
+      <w:r>
+        <w:rPr>
+          <w:sz w:val="20"/>
+          <w:szCs w:val="20"/>
+        </w:rPr>
+        <w:t xml:space="preserve">Psoriasis link to </w:t>
+      </w:r>
+      <w:r>
+        <w:rPr>
+          <w:sz w:val="20"/>
+          <w:szCs w:val="20"/>
+        </w:rPr>
+        <w:t>Psoriatic arthritis</w:t>
+      </w:r>
+    </w:p>
+    <w:p>
+      <w:pPr>
+        <w:pStyle w:val="ListParagraph"/>
+        <w:numPr>
+          <w:ilvl w:val="1"/>
+          <w:numId w:val="1"/>
+        </w:numPr>
+        <w:rPr>
+          <w:sz w:val="20"/>
+          <w:szCs w:val="20"/>
+        </w:rPr>
+      </w:pPr>
+      <w:r>
+        <w:rPr>
+          <w:sz w:val="20"/>
+          <w:szCs w:val="20"/>
+        </w:rPr>
+        <w:t>What is psoriatic arthritis</w:t>
+      </w:r>
+    </w:p>
+    <w:p>
+      <w:pPr>
+        <w:pStyle w:val="ListParagraph"/>
+        <w:numPr>
+          <w:ilvl w:val="1"/>
+          <w:numId w:val="1"/>
+        </w:numPr>
+        <w:rPr>
+          <w:sz w:val="20"/>
+          <w:szCs w:val="20"/>
+        </w:rPr>
+      </w:pPr>
+      <w:r>
+        <w:rPr>
+          <w:sz w:val="20"/>
+          <w:szCs w:val="20"/>
+        </w:rPr>
+        <w:t>Symptoms of psoriatic arthritis</w:t>
+      </w:r>
+    </w:p>
+    <w:p>
+      <w:pPr>
+        <w:pStyle w:val="ListParagraph"/>
+        <w:numPr>
+          <w:ilvl w:val="1"/>
+          <w:numId w:val="1"/>
+        </w:numPr>
+        <w:rPr>
+          <w:sz w:val="20"/>
+          <w:szCs w:val="20"/>
+        </w:rPr>
+      </w:pPr>
+      <w:r>
+        <w:rPr>
+          <w:sz w:val="20"/>
+          <w:szCs w:val="20"/>
+        </w:rPr>
+        <w:t>Causes</w:t>
+      </w:r>
+    </w:p>
+    <w:p>
+      <w:pPr>
+        <w:pStyle w:val="ListParagraph"/>
+        <w:numPr>
+          <w:ilvl w:val="1"/>
+          <w:numId w:val="1"/>
+        </w:numPr>
+        <w:rPr>
+          <w:sz w:val="20"/>
+          <w:szCs w:val="20"/>
+        </w:rPr>
+      </w:pPr>
+      <w:r>
+        <w:rPr>
+          <w:sz w:val="20"/>
+          <w:szCs w:val="20"/>
+        </w:rPr>
+        <w:t>Treatments – medication</w:t>
+      </w:r>
+    </w:p>
+    <w:p>
+      <w:pPr>
+        <w:pStyle w:val="ListParagraph"/>
+        <w:numPr>
+          <w:ilvl w:val="1"/>
+          <w:numId w:val="1"/>
+        </w:numPr>
+        <w:rPr>
+          <w:sz w:val="20"/>
+          <w:szCs w:val="20"/>
+        </w:rPr>
+      </w:pPr>
+      <w:r>
+        <w:rPr>
+          <w:sz w:val="20"/>
+          <w:szCs w:val="20"/>
+        </w:rPr>
+        <w:t>Treatments - holistic</w:t>
+      </w:r>
+    </w:p>
+    <w:p>
+      <w:pPr>
+        <w:pStyle w:val="ListParagraph"/>
+        <w:numPr>
+          <w:ilvl w:val="0"/>
+          <w:numId w:val="1"/>
+        </w:numPr>
+        <w:rPr>
+          <w:sz w:val="20"/>
+          <w:szCs w:val="20"/>
+          <w:u w:val="single"/>
+        </w:rPr>
+      </w:pPr>
+      <w:r>
+        <w:rPr>
+          <w:sz w:val="20"/>
+          <w:szCs w:val="20"/>
+          <w:u w:val="single"/>
+        </w:rPr>
+        <w:t>Rheumatoid Arthritis</w:t>
+      </w:r>
+    </w:p>
+    <w:p>
+      <w:pPr>
+        <w:pStyle w:val="ListParagraph"/>
+        <w:numPr>
+          <w:ilvl w:val="0"/>
+          <w:numId w:val="1"/>
+        </w:numPr>
+        <w:rPr>
+          <w:sz w:val="20"/>
+          <w:szCs w:val="20"/>
+          <w:u w:val="single"/>
+        </w:rPr>
+      </w:pPr>
+      <w:r>
+        <w:rPr>
+          <w:sz w:val="20"/>
+          <w:szCs w:val="20"/>
+          <w:u w:val="single"/>
+        </w:rPr>
+        <w:t>Osteoarthritis</w:t>
+      </w:r>
+    </w:p>
+    <w:p>
+      <w:pPr>
+        <w:pStyle w:val="ListParagraph"/>
+        <w:numPr>
+          <w:ilvl w:val="0"/>
+          <w:numId w:val="1"/>
+        </w:numPr>
+        <w:rPr>
+          <w:sz w:val="20"/>
+          <w:szCs w:val="20"/>
+          <w:u w:val="single"/>
+        </w:rPr>
+      </w:pPr>
+      <w:r>
+        <w:rPr>
+          <w:sz w:val="20"/>
+          <w:szCs w:val="20"/>
+          <w:u w:val="single"/>
+        </w:rPr>
+        <w:t>Juvenile Idiopathic Arthritis</w:t>
+      </w:r>
+    </w:p>
+    <w:p>
+      <w:pPr>
+        <w:pStyle w:val="ListParagraph"/>
+        <w:numPr>
+          <w:ilvl w:val="0"/>
+          <w:numId w:val="1"/>
+        </w:numPr>
+        <w:rPr>
+          <w:sz w:val="20"/>
+          <w:szCs w:val="20"/>
+        </w:rPr>
+      </w:pPr>
+      <w:r>
+        <w:rPr>
+          <w:sz w:val="20"/>
+          <w:szCs w:val="20"/>
+        </w:rPr>
+        <w:t>Food and inflammation</w:t>
+      </w:r>
+    </w:p>
+    <w:p>
+      <w:pPr>
+        <w:pStyle w:val="ListParagraph"/>
+        <w:numPr>
+          <w:ilvl w:val="1"/>
+          <w:numId w:val="1"/>
+        </w:numPr>
+        <w:rPr>
+          <w:sz w:val="20"/>
+          <w:szCs w:val="20"/>
+        </w:rPr>
+      </w:pPr>
+      <w:r>
+        <w:rPr>
+          <w:sz w:val="20"/>
+          <w:szCs w:val="20"/>
+        </w:rPr>
+        <w:t>Gut health and inflammation</w:t>
+      </w:r>
+    </w:p>
+    <w:p>
+      <w:pPr>
+        <w:pStyle w:val="ListParagraph"/>
+        <w:numPr>
+          <w:ilvl w:val="1"/>
+          <w:numId w:val="1"/>
+        </w:numPr>
+        <w:rPr>
+          <w:sz w:val="20"/>
+          <w:szCs w:val="20"/>
+        </w:rPr>
+      </w:pPr>
+      <w:r>
+        <w:rPr>
+          <w:sz w:val="20"/>
+          <w:szCs w:val="20"/>
+        </w:rPr>
+        <w:t>Foods that cause inflammation</w:t>
+      </w:r>
+    </w:p>
+    <w:p>
+      <w:pPr>
+        <w:pStyle w:val="ListParagraph"/>
+        <w:numPr>
+          <w:ilvl w:val="1"/>
+          <w:numId w:val="1"/>
+        </w:numPr>
+        <w:rPr>
+          <w:sz w:val="20"/>
+          <w:szCs w:val="20"/>
+        </w:rPr>
+      </w:pPr>
+      <w:r>
+        <w:rPr>
+          <w:sz w:val="20"/>
+          <w:szCs w:val="20"/>
+        </w:rPr>
+        <w:t>Foods that are good against inflammation</w:t>
+      </w:r>
+    </w:p>
+    <w:p>
+      <w:pPr>
+        <w:pStyle w:val="ListParagraph"/>
+        <w:numPr>
+          <w:ilvl w:val="1"/>
+          <w:numId w:val="1"/>
+        </w:numPr>
+        <w:rPr>
+          <w:sz w:val="20"/>
+          <w:szCs w:val="20"/>
+        </w:rPr>
+      </w:pPr>
+      <w:r>
+        <w:rPr>
+          <w:sz w:val="20"/>
+          <w:szCs w:val="20"/>
+        </w:rPr>
+        <w:t xml:space="preserve">Types of lifestyle (food) diets that </w:t>
+      </w:r>
+      <w:r>
+        <w:rPr>
+          <w:i/>
+          <w:iCs/>
+          <w:sz w:val="20"/>
+          <w:szCs w:val="20"/>
+        </w:rPr>
+        <w:t>may</w:t>
+      </w:r>
+      <w:r>
+        <w:rPr>
+          <w:sz w:val="20"/>
+          <w:szCs w:val="20"/>
+        </w:rPr>
+        <w:t xml:space="preserve"> be good against inflammation</w:t>
+      </w:r>
+    </w:p>
+    <w:p>
+      <w:pPr>
+        <w:pStyle w:val="ListParagraph"/>
+        <w:numPr>
+          <w:ilvl w:val="0"/>
+          <w:numId w:val="1"/>
+        </w:numPr>
+        <w:rPr>
+          <w:sz w:val="20"/>
+          <w:szCs w:val="20"/>
+        </w:rPr>
+      </w:pPr>
+      <w:r>
+        <w:rPr>
+          <w:sz w:val="20"/>
+          <w:szCs w:val="20"/>
+        </w:rPr>
+        <w:t>Exercise and inflammation</w:t>
+      </w:r>
+    </w:p>
+    <w:p>
+      <w:pPr>
+        <w:pStyle w:val="ListParagraph"/>
+        <w:numPr>
+          <w:ilvl w:val="1"/>
+          <w:numId w:val="1"/>
+        </w:numPr>
+        <w:rPr>
+          <w:sz w:val="20"/>
+          <w:szCs w:val="20"/>
+        </w:rPr>
+      </w:pPr>
+    </w:p>
+    <w:p>
+      <w:pPr>
+        <w:pStyle w:val="ListParagraph"/>
+        <w:numPr>
+          <w:ilvl w:val="0"/>
+          <w:numId w:val="1"/>
+        </w:numPr>
+        <w:rPr>
+          <w:sz w:val="20"/>
+          <w:szCs w:val="20"/>
+        </w:rPr>
+      </w:pPr>
+      <w:r>
+        <w:rPr>
+          <w:sz w:val="20"/>
+          <w:szCs w:val="20"/>
+        </w:rPr>
+        <w:t>Mental Health in autoimmune conditions</w:t>
+      </w:r>
+    </w:p>
+    <w:p>
+      <w:pPr>
+        <w:pStyle w:val="ListParagraph"/>
+        <w:numPr>
+          <w:ilvl w:val="1"/>
+          <w:numId w:val="1"/>
+        </w:numPr>
+        <w:rPr>
+          <w:sz w:val="20"/>
+          <w:szCs w:val="20"/>
+        </w:rPr>
+      </w:pPr>
+      <w:r>
+        <w:rPr>
+          <w:sz w:val="20"/>
+          <w:szCs w:val="20"/>
+        </w:rPr>
+        <w:t>Overview of mental health in long term conditions in general</w:t>
+      </w:r>
+    </w:p>
+    <w:p>
+      <w:pPr>
+        <w:pStyle w:val="ListParagraph"/>
+        <w:numPr>
+          <w:ilvl w:val="1"/>
+          <w:numId w:val="1"/>
+        </w:numPr>
+        <w:rPr>
+          <w:sz w:val="20"/>
+          <w:szCs w:val="20"/>
+        </w:rPr>
+      </w:pPr>
+      <w:r>
+        <w:rPr>
+          <w:sz w:val="20"/>
+          <w:szCs w:val="20"/>
+        </w:rPr>
+        <w:t>What to expect to feel following a diagnosis and why it is ok</w:t>
+      </w:r>
+    </w:p>
+    <w:p>
+      <w:pPr>
+        <w:pStyle w:val="ListParagraph"/>
+        <w:numPr>
+          <w:ilvl w:val="1"/>
+          <w:numId w:val="1"/>
+        </w:numPr>
+        <w:rPr>
+          <w:sz w:val="20"/>
+          <w:szCs w:val="20"/>
+        </w:rPr>
+      </w:pPr>
+      <w:r>
+        <w:rPr>
+          <w:sz w:val="20"/>
+          <w:szCs w:val="20"/>
+        </w:rPr>
+        <w:t>Coping strategies for dealing with flare-ups and the mental health issues that can arise</w:t>
       </w:r>
     </w:p>
     <w:p>
@@ -40,7 +1097,7 @@
       </w:pPr>
     </w:p>
     <w:sectPr>
-      <w:headerReference w:type="default" r:id="rId6"/>
+      <w:headerReference w:type="default" r:id="rId7"/>
       <w:pgSz w:w="11906" w:h="16838"/>
       <w:pgMar w:top="1440" w:right="1440" w:bottom="1440" w:left="1440" w:header="708" w:footer="708" w:gutter="0"/>
       <w:cols w:space="708"/>
@@ -123,6 +1180,243 @@
     </w:r>
   </w:p>
 </w:hdr>
+</file>
+
+<file path=word/numbering.xml><?xml version="1.0" encoding="utf-8"?>
+<w:numbering xmlns:wpc="http://schemas.microsoft.com/office/word/2010/wordprocessingCanvas" xmlns:cx="http://schemas.microsoft.com/office/drawing/2014/chartex" xmlns:cx1="http://schemas.microsoft.com/office/drawing/2015/9/8/chartex" xmlns:cx2="http://schemas.microsoft.com/office/drawing/2015/10/21/chartex" xmlns:cx3="http://schemas.microsoft.com/office/drawing/2016/5/9/chartex" xmlns:cx4="http://schemas.microsoft.com/office/drawing/2016/5/10/chartex" xmlns:cx5="http://schemas.microsoft.com/office/drawing/2016/5/11/chartex" xmlns:cx6="http://schemas.microsoft.com/office/drawing/2016/5/12/chartex" xmlns:cx7="http://schemas.microsoft.com/office/drawing/2016/5/13/chartex" xmlns:cx8="http://schemas.microsoft.com/office/drawing/2016/5/14/chartex" xmlns:mc="http://schemas.openxmlformats.org/markup-compatibility/2006" xmlns:aink="http://schemas.microsoft.com/office/drawing/2016/ink" xmlns:am3d="http://schemas.microsoft.com/office/drawing/2017/model3d" xmlns:o="urn:schemas-microsoft-com:office:office" xmlns:oel="http://schemas.microsoft.com/office/2019/extlst" xmlns:r="http://schemas.openxmlformats.org/officeDocument/2006/relationships" xmlns:m="http://schemas.openxmlformats.org/officeDocument/2006/math" xmlns:v="urn:schemas-microsoft-com:vml" xmlns:wp14="http://schemas.microsoft.com/office/word/2010/wordprocessingDrawing" xmlns:wp="http://schemas.openxmlformats.org/drawingml/2006/wordprocessingDrawing" xmlns:w10="urn:schemas-microsoft-com:office:word" xmlns:w="http://schemas.openxmlformats.org/wordprocessingml/2006/main" xmlns:w14="http://schemas.microsoft.com/office/word/2010/wordml" xmlns:w15="http://schemas.microsoft.com/office/word/2012/wordml" xmlns:w16cex="http://schemas.microsoft.com/office/word/2018/wordml/cex" xmlns:w16cid="http://schemas.microsoft.com/office/word/2016/wordml/cid" xmlns:w16="http://schemas.microsoft.com/office/word/2018/wordml" xmlns:w16sdtdh="http://schemas.microsoft.com/office/word/2020/wordml/sdtdatahash" xmlns:w16se="http://schemas.microsoft.com/office/word/2015/wordml/symex" xmlns:wpg="http://schemas.microsoft.com/office/word/2010/wordprocessingGroup" xmlns:wpi="http://schemas.microsoft.com/office/word/2010/wordprocessingInk" xmlns:wne="http://schemas.microsoft.com/office/word/2006/wordml" xmlns:wps="http://schemas.microsoft.com/office/word/2010/wordprocessingShape" mc:Ignorable="w14 w15 w16se w16cid w16 w16cex w16sdtdh wp14">
+  <w:abstractNum w:abstractNumId="0" w15:restartNumberingAfterBreak="0">
+    <w:nsid w:val="2EC02BA3"/>
+    <w:multiLevelType w:val="hybridMultilevel"/>
+    <w:tmpl w:val="0E1CA866"/>
+    <w:lvl w:ilvl="0" w:tplc="A6547F2A">
+      <w:start w:val="20"/>
+      <w:numFmt w:val="bullet"/>
+      <w:lvlText w:val="-"/>
+      <w:lvlJc w:val="left"/>
+      <w:pPr>
+        <w:ind w:left="720" w:hanging="360"/>
+      </w:pPr>
+      <w:rPr>
+        <w:rFonts w:ascii="Arial" w:eastAsiaTheme="minorHAnsi" w:hAnsi="Arial" w:cs="Arial" w:hint="default"/>
+      </w:rPr>
+    </w:lvl>
+    <w:lvl w:ilvl="1" w:tplc="08090003">
+      <w:start w:val="1"/>
+      <w:numFmt w:val="bullet"/>
+      <w:lvlText w:val="o"/>
+      <w:lvlJc w:val="left"/>
+      <w:pPr>
+        <w:ind w:left="1440" w:hanging="360"/>
+      </w:pPr>
+      <w:rPr>
+        <w:rFonts w:ascii="Courier New" w:hAnsi="Courier New" w:cs="Courier New" w:hint="default"/>
+      </w:rPr>
+    </w:lvl>
+    <w:lvl w:ilvl="2" w:tplc="08090005">
+      <w:start w:val="1"/>
+      <w:numFmt w:val="bullet"/>
+      <w:lvlText w:val=""/>
+      <w:lvlJc w:val="left"/>
+      <w:pPr>
+        <w:ind w:left="2160" w:hanging="360"/>
+      </w:pPr>
+      <w:rPr>
+        <w:rFonts w:ascii="Wingdings" w:hAnsi="Wingdings" w:hint="default"/>
+      </w:rPr>
+    </w:lvl>
+    <w:lvl w:ilvl="3" w:tplc="08090001" w:tentative="1">
+      <w:start w:val="1"/>
+      <w:numFmt w:val="bullet"/>
+      <w:lvlText w:val=""/>
+      <w:lvlJc w:val="left"/>
+      <w:pPr>
+        <w:ind w:left="2880" w:hanging="360"/>
+      </w:pPr>
+      <w:rPr>
+        <w:rFonts w:ascii="Symbol" w:hAnsi="Symbol" w:hint="default"/>
+      </w:rPr>
+    </w:lvl>
+    <w:lvl w:ilvl="4" w:tplc="08090003" w:tentative="1">
+      <w:start w:val="1"/>
+      <w:numFmt w:val="bullet"/>
+      <w:lvlText w:val="o"/>
+      <w:lvlJc w:val="left"/>
+      <w:pPr>
+        <w:ind w:left="3600" w:hanging="360"/>
+      </w:pPr>
+      <w:rPr>
+        <w:rFonts w:ascii="Courier New" w:hAnsi="Courier New" w:cs="Courier New" w:hint="default"/>
+      </w:rPr>
+    </w:lvl>
+    <w:lvl w:ilvl="5" w:tplc="08090005" w:tentative="1">
+      <w:start w:val="1"/>
+      <w:numFmt w:val="bullet"/>
+      <w:lvlText w:val=""/>
+      <w:lvlJc w:val="left"/>
+      <w:pPr>
+        <w:ind w:left="4320" w:hanging="360"/>
+      </w:pPr>
+      <w:rPr>
+        <w:rFonts w:ascii="Wingdings" w:hAnsi="Wingdings" w:hint="default"/>
+      </w:rPr>
+    </w:lvl>
+    <w:lvl w:ilvl="6" w:tplc="08090001" w:tentative="1">
+      <w:start w:val="1"/>
+      <w:numFmt w:val="bullet"/>
+      <w:lvlText w:val=""/>
+      <w:lvlJc w:val="left"/>
+      <w:pPr>
+        <w:ind w:left="5040" w:hanging="360"/>
+      </w:pPr>
+      <w:rPr>
+        <w:rFonts w:ascii="Symbol" w:hAnsi="Symbol" w:hint="default"/>
+      </w:rPr>
+    </w:lvl>
+    <w:lvl w:ilvl="7" w:tplc="08090003" w:tentative="1">
+      <w:start w:val="1"/>
+      <w:numFmt w:val="bullet"/>
+      <w:lvlText w:val="o"/>
+      <w:lvlJc w:val="left"/>
+      <w:pPr>
+        <w:ind w:left="5760" w:hanging="360"/>
+      </w:pPr>
+      <w:rPr>
+        <w:rFonts w:ascii="Courier New" w:hAnsi="Courier New" w:cs="Courier New" w:hint="default"/>
+      </w:rPr>
+    </w:lvl>
+    <w:lvl w:ilvl="8" w:tplc="08090005" w:tentative="1">
+      <w:start w:val="1"/>
+      <w:numFmt w:val="bullet"/>
+      <w:lvlText w:val=""/>
+      <w:lvlJc w:val="left"/>
+      <w:pPr>
+        <w:ind w:left="6480" w:hanging="360"/>
+      </w:pPr>
+      <w:rPr>
+        <w:rFonts w:ascii="Wingdings" w:hAnsi="Wingdings" w:hint="default"/>
+      </w:rPr>
+    </w:lvl>
+  </w:abstractNum>
+  <w:abstractNum w:abstractNumId="1" w15:restartNumberingAfterBreak="0">
+    <w:nsid w:val="4E9A2953"/>
+    <w:multiLevelType w:val="hybridMultilevel"/>
+    <w:tmpl w:val="8E52724A"/>
+    <w:lvl w:ilvl="0" w:tplc="43544F5A">
+      <w:start w:val="20"/>
+      <w:numFmt w:val="bullet"/>
+      <w:lvlText w:val=""/>
+      <w:lvlJc w:val="left"/>
+      <w:pPr>
+        <w:ind w:left="720" w:hanging="360"/>
+      </w:pPr>
+      <w:rPr>
+        <w:rFonts w:ascii="Symbol" w:eastAsiaTheme="minorHAnsi" w:hAnsi="Symbol" w:cs="Times New Roman (Body CS)" w:hint="default"/>
+      </w:rPr>
+    </w:lvl>
+    <w:lvl w:ilvl="1" w:tplc="08090003" w:tentative="1">
+      <w:start w:val="1"/>
+      <w:numFmt w:val="bullet"/>
+      <w:lvlText w:val="o"/>
+      <w:lvlJc w:val="left"/>
+      <w:pPr>
+        <w:ind w:left="1440" w:hanging="360"/>
+      </w:pPr>
+      <w:rPr>
+        <w:rFonts w:ascii="Courier New" w:hAnsi="Courier New" w:cs="Courier New" w:hint="default"/>
+      </w:rPr>
+    </w:lvl>
+    <w:lvl w:ilvl="2" w:tplc="08090005" w:tentative="1">
+      <w:start w:val="1"/>
+      <w:numFmt w:val="bullet"/>
+      <w:lvlText w:val=""/>
+      <w:lvlJc w:val="left"/>
+      <w:pPr>
+        <w:ind w:left="2160" w:hanging="360"/>
+      </w:pPr>
+      <w:rPr>
+        <w:rFonts w:ascii="Wingdings" w:hAnsi="Wingdings" w:hint="default"/>
+      </w:rPr>
+    </w:lvl>
+    <w:lvl w:ilvl="3" w:tplc="08090001" w:tentative="1">
+      <w:start w:val="1"/>
+      <w:numFmt w:val="bullet"/>
+      <w:lvlText w:val=""/>
+      <w:lvlJc w:val="left"/>
+      <w:pPr>
+        <w:ind w:left="2880" w:hanging="360"/>
+      </w:pPr>
+      <w:rPr>
+        <w:rFonts w:ascii="Symbol" w:hAnsi="Symbol" w:hint="default"/>
+      </w:rPr>
+    </w:lvl>
+    <w:lvl w:ilvl="4" w:tplc="08090003" w:tentative="1">
+      <w:start w:val="1"/>
+      <w:numFmt w:val="bullet"/>
+      <w:lvlText w:val="o"/>
+      <w:lvlJc w:val="left"/>
+      <w:pPr>
+        <w:ind w:left="3600" w:hanging="360"/>
+      </w:pPr>
+      <w:rPr>
+        <w:rFonts w:ascii="Courier New" w:hAnsi="Courier New" w:cs="Courier New" w:hint="default"/>
+      </w:rPr>
+    </w:lvl>
+    <w:lvl w:ilvl="5" w:tplc="08090005" w:tentative="1">
+      <w:start w:val="1"/>
+      <w:numFmt w:val="bullet"/>
+      <w:lvlText w:val=""/>
+      <w:lvlJc w:val="left"/>
+      <w:pPr>
+        <w:ind w:left="4320" w:hanging="360"/>
+      </w:pPr>
+      <w:rPr>
+        <w:rFonts w:ascii="Wingdings" w:hAnsi="Wingdings" w:hint="default"/>
+      </w:rPr>
+    </w:lvl>
+    <w:lvl w:ilvl="6" w:tplc="08090001" w:tentative="1">
+      <w:start w:val="1"/>
+      <w:numFmt w:val="bullet"/>
+      <w:lvlText w:val=""/>
+      <w:lvlJc w:val="left"/>
+      <w:pPr>
+        <w:ind w:left="5040" w:hanging="360"/>
+      </w:pPr>
+      <w:rPr>
+        <w:rFonts w:ascii="Symbol" w:hAnsi="Symbol" w:hint="default"/>
+      </w:rPr>
+    </w:lvl>
+    <w:lvl w:ilvl="7" w:tplc="08090003" w:tentative="1">
+      <w:start w:val="1"/>
+      <w:numFmt w:val="bullet"/>
+      <w:lvlText w:val="o"/>
+      <w:lvlJc w:val="left"/>
+      <w:pPr>
+        <w:ind w:left="5760" w:hanging="360"/>
+      </w:pPr>
+      <w:rPr>
+        <w:rFonts w:ascii="Courier New" w:hAnsi="Courier New" w:cs="Courier New" w:hint="default"/>
+      </w:rPr>
+    </w:lvl>
+    <w:lvl w:ilvl="8" w:tplc="08090005" w:tentative="1">
+      <w:start w:val="1"/>
+      <w:numFmt w:val="bullet"/>
+      <w:lvlText w:val=""/>
+      <w:lvlJc w:val="left"/>
+      <w:pPr>
+        <w:ind w:left="6480" w:hanging="360"/>
+      </w:pPr>
+      <w:rPr>
+        <w:rFonts w:ascii="Wingdings" w:hAnsi="Wingdings" w:hint="default"/>
+      </w:rPr>
+    </w:lvl>
+  </w:abstractNum>
+  <w:num w:numId="1" w16cid:durableId="1909463813">
+    <w:abstractNumId w:val="0"/>
+  </w:num>
+  <w:num w:numId="2" w16cid:durableId="344867801">
+    <w:abstractNumId w:val="1"/>
+  </w:num>
+</w:numbering>
 </file>
 
 <file path=word/styles.xml><?xml version="1.0" encoding="utf-8"?>
@@ -589,6 +1883,17 @@
     <w:uiPriority w:val="99"/>
     <w:rsid w:val="00293BC3"/>
   </w:style>
+  <w:style w:type="paragraph" w:styleId="ListParagraph">
+    <w:name w:val="List Paragraph"/>
+    <w:basedOn w:val="Normal"/>
+    <w:uiPriority w:val="34"/>
+    <w:qFormat/>
+    <w:rsid w:val="005C7C54"/>
+    <w:pPr>
+      <w:ind w:left="720"/>
+      <w:contextualSpacing/>
+    </w:pPr>
+  </w:style>
 </w:styles>
 </file>
 

</xml_diff>